<commit_message>
update no plano de testes
Signed-off-by: raro <raro.bruno@gmail.com>
</commit_message>
<xml_diff>
--- a/Demo3/Documentação/Plano de testes.docx
+++ b/Demo3/Documentação/Plano de testes.docx
@@ -454,10 +454,7 @@
           </w:tcPr>
           <w:p>
             <w:r>
-              <w:t xml:space="preserve">Testar listagem de </w:t>
-            </w:r>
-            <w:r>
-              <w:t>amigos sugeridos a um utilizador</w:t>
+              <w:t>Testar listagem de amigos sugeridos a um utilizador</w:t>
             </w:r>
             <w:r>
               <w:t xml:space="preserve"> (com </w:t>
@@ -626,13 +623,7 @@
           </w:tcPr>
           <w:p>
             <w:r>
-              <w:t>Base de conhecimento “</w:t>
-            </w:r>
-            <w:r>
-              <w:t>recomendaAmigos</w:t>
-            </w:r>
-            <w:r>
-              <w:t>.pl”</w:t>
+              <w:t>Base de conhecimento “recomendaAmigos.pl”</w:t>
             </w:r>
           </w:p>
         </w:tc>
@@ -720,13 +711,7 @@
             <w:proofErr w:type="spellEnd"/>
             <w:proofErr w:type="gramEnd"/>
             <w:r>
-              <w:t>(</w:t>
-            </w:r>
-            <w:r>
-              <w:t>7</w:t>
-            </w:r>
-            <w:r>
-              <w:t>).</w:t>
+              <w:t>(7).</w:t>
             </w:r>
           </w:p>
         </w:tc>
@@ -783,13 +768,7 @@
             <w:proofErr w:type="spellEnd"/>
             <w:proofErr w:type="gramEnd"/>
             <w:r>
-              <w:t>(</w:t>
-            </w:r>
-            <w:r>
-              <w:t>100</w:t>
-            </w:r>
-            <w:r>
-              <w:t>).</w:t>
+              <w:t>(100).</w:t>
             </w:r>
           </w:p>
         </w:tc>
@@ -1102,13 +1081,7 @@
             <w:proofErr w:type="spellEnd"/>
             <w:proofErr w:type="gramEnd"/>
             <w:r>
-              <w:t>(10</w:t>
-            </w:r>
-            <w:r>
-              <w:t>,7,L</w:t>
-            </w:r>
-            <w:r>
-              <w:t>).</w:t>
+              <w:t>(10,7,L).</w:t>
             </w:r>
           </w:p>
         </w:tc>
@@ -1167,16 +1140,7 @@
             <w:proofErr w:type="spellEnd"/>
             <w:proofErr w:type="gramEnd"/>
             <w:r>
-              <w:t xml:space="preserve"> </w:t>
-            </w:r>
-            <w:r>
-              <w:t>(</w:t>
-            </w:r>
-            <w:r>
-              <w:t>10,20,L</w:t>
-            </w:r>
-            <w:r>
-              <w:t>).</w:t>
+              <w:t xml:space="preserve"> (10,20,L).</w:t>
             </w:r>
           </w:p>
         </w:tc>
@@ -1191,13 +1155,7 @@
             </w:r>
             <w:proofErr w:type="gramEnd"/>
             <w:r>
-              <w:t>,7</w:t>
-            </w:r>
-            <w:r>
-              <w:t>,20</w:t>
-            </w:r>
-            <w:r>
-              <w:t>]</w:t>
+              <w:t>,7,20]</w:t>
             </w:r>
           </w:p>
         </w:tc>
@@ -1246,13 +1204,7 @@
             <w:proofErr w:type="spellEnd"/>
             <w:proofErr w:type="gramEnd"/>
             <w:r>
-              <w:t xml:space="preserve"> (10,</w:t>
-            </w:r>
-            <w:r>
-              <w:t>100</w:t>
-            </w:r>
-            <w:r>
-              <w:t>,L).</w:t>
+              <w:t xml:space="preserve"> (10,100,L).</w:t>
             </w:r>
           </w:p>
         </w:tc>
@@ -1307,13 +1259,7 @@
             <w:proofErr w:type="spellEnd"/>
             <w:proofErr w:type="gramEnd"/>
             <w:r>
-              <w:t xml:space="preserve"> (10,</w:t>
-            </w:r>
-            <w:r>
-              <w:t>21</w:t>
-            </w:r>
-            <w:r>
-              <w:t>,L).</w:t>
+              <w:t xml:space="preserve"> (10,21,L).</w:t>
             </w:r>
           </w:p>
         </w:tc>
@@ -1328,13 +1274,7 @@
             </w:r>
             <w:proofErr w:type="gramEnd"/>
             <w:r>
-              <w:t>,7,2</w:t>
-            </w:r>
-            <w:r>
-              <w:t>1</w:t>
-            </w:r>
-            <w:r>
-              <w:t>]</w:t>
+              <w:t>,7,21]</w:t>
             </w:r>
           </w:p>
         </w:tc>
@@ -1645,10 +1585,7 @@
           </w:tcPr>
           <w:p>
             <w:r>
-              <w:t>N</w:t>
-            </w:r>
-            <w:r>
-              <w:t>=</w:t>
+              <w:t>N=</w:t>
             </w:r>
             <w:r>
               <w:t>4</w:t>
@@ -1868,13 +1805,533 @@
             <w:r>
               <w:t>A=2</w:t>
             </w:r>
-            <w:bookmarkStart w:id="0" w:name="_GoBack"/>
-            <w:bookmarkEnd w:id="0"/>
           </w:p>
         </w:tc>
       </w:tr>
     </w:tbl>
     <w:p/>
+    <w:p/>
+    <w:p/>
+    <w:p/>
+    <w:p/>
+    <w:p/>
+    <w:p/>
+    <w:tbl>
+      <w:tblPr>
+        <w:tblStyle w:val="Tabelacomgrelha"/>
+        <w:tblW w:w="0" w:type="auto"/>
+        <w:tblBorders>
+          <w:top w:val="single" w:sz="8" w:space="0" w:color="1F497D" w:themeColor="text2"/>
+          <w:left w:val="single" w:sz="8" w:space="0" w:color="1F497D" w:themeColor="text2"/>
+          <w:bottom w:val="single" w:sz="8" w:space="0" w:color="1F497D" w:themeColor="text2"/>
+          <w:right w:val="single" w:sz="8" w:space="0" w:color="1F497D" w:themeColor="text2"/>
+          <w:insideH w:val="single" w:sz="8" w:space="0" w:color="1F497D" w:themeColor="text2"/>
+          <w:insideV w:val="single" w:sz="8" w:space="0" w:color="1F497D" w:themeColor="text2"/>
+        </w:tblBorders>
+        <w:tblLook w:val="04A0" w:firstRow="1" w:lastRow="0" w:firstColumn="1" w:lastColumn="0" w:noHBand="0" w:noVBand="1"/>
+      </w:tblPr>
+      <w:tblGrid>
+        <w:gridCol w:w="2265"/>
+        <w:gridCol w:w="2857"/>
+        <w:gridCol w:w="1667"/>
+        <w:gridCol w:w="1931"/>
+      </w:tblGrid>
+      <w:tr>
+        <w:trPr>
+          <w:trHeight w:val="567"/>
+        </w:trPr>
+        <w:tc>
+          <w:tcPr>
+            <w:tcW w:w="2265" w:type="dxa"/>
+            <w:shd w:val="clear" w:color="auto" w:fill="C6D9F1" w:themeFill="text2" w:themeFillTint="33"/>
+            <w:vAlign w:val="center"/>
+          </w:tcPr>
+          <w:p>
+            <w:pPr>
+              <w:jc w:val="center"/>
+              <w:rPr>
+                <w:b/>
+              </w:rPr>
+            </w:pPr>
+            <w:r>
+              <w:rPr>
+                <w:b/>
+              </w:rPr>
+              <w:lastRenderedPageBreak/>
+              <w:t>Módulo:</w:t>
+            </w:r>
+          </w:p>
+        </w:tc>
+        <w:tc>
+          <w:tcPr>
+            <w:tcW w:w="6455" w:type="dxa"/>
+            <w:gridSpan w:val="3"/>
+          </w:tcPr>
+          <w:p>
+            <w:r>
+              <w:t>Inteligência artificial</w:t>
+            </w:r>
+          </w:p>
+        </w:tc>
+      </w:tr>
+      <w:tr>
+        <w:trPr>
+          <w:trHeight w:val="567"/>
+        </w:trPr>
+        <w:tc>
+          <w:tcPr>
+            <w:tcW w:w="2265" w:type="dxa"/>
+            <w:shd w:val="clear" w:color="auto" w:fill="C6D9F1" w:themeFill="text2" w:themeFillTint="33"/>
+            <w:vAlign w:val="center"/>
+          </w:tcPr>
+          <w:p>
+            <w:pPr>
+              <w:jc w:val="center"/>
+              <w:rPr>
+                <w:b/>
+              </w:rPr>
+            </w:pPr>
+            <w:r>
+              <w:rPr>
+                <w:b/>
+              </w:rPr>
+              <w:t>Objectivo:</w:t>
+            </w:r>
+          </w:p>
+        </w:tc>
+        <w:tc>
+          <w:tcPr>
+            <w:tcW w:w="6455" w:type="dxa"/>
+            <w:gridSpan w:val="3"/>
+          </w:tcPr>
+          <w:p>
+            <w:r>
+              <w:t>Listar os amigos até terceiro nível de um utilizador (imprime lista)</w:t>
+            </w:r>
+          </w:p>
+        </w:tc>
+      </w:tr>
+      <w:tr>
+        <w:trPr>
+          <w:trHeight w:val="567"/>
+        </w:trPr>
+        <w:tc>
+          <w:tcPr>
+            <w:tcW w:w="2265" w:type="dxa"/>
+            <w:shd w:val="clear" w:color="auto" w:fill="C6D9F1" w:themeFill="text2" w:themeFillTint="33"/>
+            <w:vAlign w:val="center"/>
+          </w:tcPr>
+          <w:p>
+            <w:pPr>
+              <w:jc w:val="center"/>
+              <w:rPr>
+                <w:b/>
+              </w:rPr>
+            </w:pPr>
+            <w:r>
+              <w:rPr>
+                <w:b/>
+              </w:rPr>
+              <w:t>Métodos de teste:</w:t>
+            </w:r>
+          </w:p>
+        </w:tc>
+        <w:tc>
+          <w:tcPr>
+            <w:tcW w:w="6455" w:type="dxa"/>
+            <w:gridSpan w:val="3"/>
+          </w:tcPr>
+          <w:p>
+            <w:r>
+              <w:t>Manual</w:t>
+            </w:r>
+          </w:p>
+        </w:tc>
+      </w:tr>
+      <w:tr>
+        <w:trPr>
+          <w:trHeight w:val="567"/>
+        </w:trPr>
+        <w:tc>
+          <w:tcPr>
+            <w:tcW w:w="2265" w:type="dxa"/>
+            <w:shd w:val="clear" w:color="auto" w:fill="C6D9F1" w:themeFill="text2" w:themeFillTint="33"/>
+            <w:vAlign w:val="center"/>
+          </w:tcPr>
+          <w:p>
+            <w:pPr>
+              <w:jc w:val="center"/>
+              <w:rPr>
+                <w:b/>
+              </w:rPr>
+            </w:pPr>
+            <w:r>
+              <w:rPr>
+                <w:b/>
+              </w:rPr>
+              <w:t>Cenário</w:t>
+            </w:r>
+          </w:p>
+        </w:tc>
+        <w:tc>
+          <w:tcPr>
+            <w:tcW w:w="2857" w:type="dxa"/>
+            <w:shd w:val="clear" w:color="auto" w:fill="C6D9F1" w:themeFill="text2" w:themeFillTint="33"/>
+            <w:vAlign w:val="center"/>
+          </w:tcPr>
+          <w:p>
+            <w:pPr>
+              <w:jc w:val="center"/>
+              <w:rPr>
+                <w:b/>
+              </w:rPr>
+            </w:pPr>
+            <w:r>
+              <w:rPr>
+                <w:b/>
+              </w:rPr>
+              <w:t>Teste</w:t>
+            </w:r>
+          </w:p>
+        </w:tc>
+        <w:tc>
+          <w:tcPr>
+            <w:tcW w:w="1667" w:type="dxa"/>
+            <w:shd w:val="clear" w:color="auto" w:fill="C6D9F1" w:themeFill="text2" w:themeFillTint="33"/>
+            <w:vAlign w:val="center"/>
+          </w:tcPr>
+          <w:p>
+            <w:pPr>
+              <w:jc w:val="center"/>
+              <w:rPr>
+                <w:b/>
+              </w:rPr>
+            </w:pPr>
+            <w:r>
+              <w:rPr>
+                <w:b/>
+              </w:rPr>
+              <w:t>Resultado esperado</w:t>
+            </w:r>
+          </w:p>
+        </w:tc>
+        <w:tc>
+          <w:tcPr>
+            <w:tcW w:w="1931" w:type="dxa"/>
+            <w:shd w:val="clear" w:color="auto" w:fill="C6D9F1" w:themeFill="text2" w:themeFillTint="33"/>
+          </w:tcPr>
+          <w:p>
+            <w:pPr>
+              <w:jc w:val="center"/>
+              <w:rPr>
+                <w:b/>
+              </w:rPr>
+            </w:pPr>
+            <w:r>
+              <w:rPr>
+                <w:b/>
+              </w:rPr>
+              <w:t xml:space="preserve">Resultado </w:t>
+            </w:r>
+          </w:p>
+          <w:p>
+            <w:pPr>
+              <w:jc w:val="center"/>
+              <w:rPr>
+                <w:b/>
+              </w:rPr>
+            </w:pPr>
+            <w:proofErr w:type="gramStart"/>
+            <w:r>
+              <w:rPr>
+                <w:b/>
+              </w:rPr>
+              <w:t>obtido</w:t>
+            </w:r>
+            <w:proofErr w:type="gramEnd"/>
+          </w:p>
+        </w:tc>
+      </w:tr>
+      <w:tr>
+        <w:trPr>
+          <w:trHeight w:val="567"/>
+        </w:trPr>
+        <w:tc>
+          <w:tcPr>
+            <w:tcW w:w="2265" w:type="dxa"/>
+            <w:vMerge w:val="restart"/>
+          </w:tcPr>
+          <w:p>
+            <w:r>
+              <w:t>Base de conhecimento “</w:t>
+            </w:r>
+            <w:r>
+              <w:t>lapr</w:t>
+            </w:r>
+            <w:r>
+              <w:t>.pl”</w:t>
+            </w:r>
+          </w:p>
+        </w:tc>
+        <w:tc>
+          <w:tcPr>
+            <w:tcW w:w="2857" w:type="dxa"/>
+          </w:tcPr>
+          <w:p>
+            <w:proofErr w:type="gramStart"/>
+            <w:r>
+              <w:t>rede_user_3</w:t>
+            </w:r>
+            <w:proofErr w:type="gramEnd"/>
+            <w:r>
+              <w:t xml:space="preserve"> </w:t>
+            </w:r>
+            <w:r>
+              <w:t>(</w:t>
+            </w:r>
+            <w:proofErr w:type="spellStart"/>
+            <w:r>
+              <w:t>a</w:t>
+            </w:r>
+            <w:r>
+              <w:t>,N</w:t>
+            </w:r>
+            <w:proofErr w:type="spellEnd"/>
+            <w:r>
+              <w:t>)</w:t>
+            </w:r>
+            <w:r>
+              <w:t>.</w:t>
+            </w:r>
+          </w:p>
+        </w:tc>
+        <w:tc>
+          <w:tcPr>
+            <w:tcW w:w="1667" w:type="dxa"/>
+          </w:tcPr>
+          <w:p>
+            <w:r>
+              <w:t>[</w:t>
+            </w:r>
+            <w:proofErr w:type="spellStart"/>
+            <w:r>
+              <w:t>b,c,d,e</w:t>
+            </w:r>
+            <w:proofErr w:type="spellEnd"/>
+            <w:r>
+              <w:t>]</w:t>
+            </w:r>
+          </w:p>
+        </w:tc>
+        <w:tc>
+          <w:tcPr>
+            <w:tcW w:w="1931" w:type="dxa"/>
+          </w:tcPr>
+          <w:p>
+            <w:r>
+              <w:t>[</w:t>
+            </w:r>
+            <w:proofErr w:type="spellStart"/>
+            <w:r>
+              <w:t>b,c,d,e</w:t>
+            </w:r>
+            <w:proofErr w:type="spellEnd"/>
+            <w:r>
+              <w:t>]</w:t>
+            </w:r>
+          </w:p>
+        </w:tc>
+      </w:tr>
+      <w:tr>
+        <w:trPr>
+          <w:trHeight w:val="567"/>
+        </w:trPr>
+        <w:tc>
+          <w:tcPr>
+            <w:tcW w:w="2265" w:type="dxa"/>
+            <w:vMerge/>
+          </w:tcPr>
+          <w:p/>
+        </w:tc>
+        <w:tc>
+          <w:tcPr>
+            <w:tcW w:w="2857" w:type="dxa"/>
+          </w:tcPr>
+          <w:p>
+            <w:proofErr w:type="gramStart"/>
+            <w:r>
+              <w:t>rede_user_3</w:t>
+            </w:r>
+            <w:proofErr w:type="gramEnd"/>
+            <w:r>
+              <w:t xml:space="preserve"> </w:t>
+            </w:r>
+            <w:r>
+              <w:t>(</w:t>
+            </w:r>
+            <w:proofErr w:type="spellStart"/>
+            <w:r>
+              <w:t>b</w:t>
+            </w:r>
+            <w:r>
+              <w:t>,N</w:t>
+            </w:r>
+            <w:proofErr w:type="spellEnd"/>
+            <w:r>
+              <w:t>)</w:t>
+            </w:r>
+            <w:r>
+              <w:t>.</w:t>
+            </w:r>
+          </w:p>
+        </w:tc>
+        <w:tc>
+          <w:tcPr>
+            <w:tcW w:w="1667" w:type="dxa"/>
+          </w:tcPr>
+          <w:p>
+            <w:pPr>
+              <w:rPr>
+                <w:i/>
+              </w:rPr>
+            </w:pPr>
+            <w:r>
+              <w:t>[</w:t>
+            </w:r>
+            <w:proofErr w:type="spellStart"/>
+            <w:r>
+              <w:t>c,d,e</w:t>
+            </w:r>
+            <w:r>
+              <w:t>,f</w:t>
+            </w:r>
+            <w:proofErr w:type="spellEnd"/>
+            <w:r>
+              <w:t>]</w:t>
+            </w:r>
+          </w:p>
+        </w:tc>
+        <w:tc>
+          <w:tcPr>
+            <w:tcW w:w="1931" w:type="dxa"/>
+          </w:tcPr>
+          <w:p>
+            <w:pPr>
+              <w:rPr>
+                <w:i/>
+              </w:rPr>
+            </w:pPr>
+            <w:r>
+              <w:t>[</w:t>
+            </w:r>
+            <w:proofErr w:type="spellStart"/>
+            <w:r>
+              <w:t>c,d,e</w:t>
+            </w:r>
+            <w:r>
+              <w:t>,f</w:t>
+            </w:r>
+            <w:proofErr w:type="spellEnd"/>
+            <w:r>
+              <w:t>]</w:t>
+            </w:r>
+          </w:p>
+        </w:tc>
+      </w:tr>
+      <w:tr>
+        <w:trPr>
+          <w:trHeight w:val="567"/>
+        </w:trPr>
+        <w:tc>
+          <w:tcPr>
+            <w:tcW w:w="2265" w:type="dxa"/>
+            <w:vMerge/>
+          </w:tcPr>
+          <w:p/>
+        </w:tc>
+        <w:tc>
+          <w:tcPr>
+            <w:tcW w:w="2857" w:type="dxa"/>
+          </w:tcPr>
+          <w:p>
+            <w:pPr>
+              <w:rPr>
+                <w:highlight w:val="white"/>
+              </w:rPr>
+            </w:pPr>
+            <w:proofErr w:type="gramStart"/>
+            <w:r>
+              <w:t>rede_user_3</w:t>
+            </w:r>
+            <w:proofErr w:type="gramEnd"/>
+            <w:r>
+              <w:t xml:space="preserve"> </w:t>
+            </w:r>
+            <w:r>
+              <w:t>(</w:t>
+            </w:r>
+            <w:proofErr w:type="spellStart"/>
+            <w:r>
+              <w:t>z</w:t>
+            </w:r>
+            <w:r>
+              <w:t>,N</w:t>
+            </w:r>
+            <w:proofErr w:type="spellEnd"/>
+            <w:r>
+              <w:t>)</w:t>
+            </w:r>
+            <w:r>
+              <w:t>.</w:t>
+            </w:r>
+          </w:p>
+        </w:tc>
+        <w:tc>
+          <w:tcPr>
+            <w:tcW w:w="1667" w:type="dxa"/>
+          </w:tcPr>
+          <w:p>
+            <w:pPr>
+              <w:rPr>
+                <w:i/>
+              </w:rPr>
+            </w:pPr>
+            <w:proofErr w:type="gramStart"/>
+            <w:r>
+              <w:rPr>
+                <w:i/>
+              </w:rPr>
+              <w:t>no</w:t>
+            </w:r>
+            <w:proofErr w:type="gramEnd"/>
+          </w:p>
+        </w:tc>
+        <w:tc>
+          <w:tcPr>
+            <w:tcW w:w="1931" w:type="dxa"/>
+          </w:tcPr>
+          <w:p>
+            <w:pPr>
+              <w:rPr>
+                <w:i/>
+              </w:rPr>
+            </w:pPr>
+            <w:proofErr w:type="gramStart"/>
+            <w:r>
+              <w:rPr>
+                <w:i/>
+              </w:rPr>
+              <w:t>no</w:t>
+            </w:r>
+            <w:proofErr w:type="gramEnd"/>
+          </w:p>
+        </w:tc>
+      </w:tr>
+    </w:tbl>
+    <w:p>
+      <w:bookmarkStart w:id="0" w:name="_GoBack"/>
+      <w:bookmarkEnd w:id="0"/>
+    </w:p>
     <w:sectPr>
       <w:pgSz w:w="11906" w:h="16838"/>
       <w:pgMar w:top="1417" w:right="1701" w:bottom="1417" w:left="1701" w:header="708" w:footer="708" w:gutter="0"/>
@@ -2048,6 +2505,7 @@
   <w:style w:type="character" w:default="1" w:styleId="Tipodeletrapredefinidodopargrafo">
     <w:name w:val="Default Paragraph Font"/>
     <w:uiPriority w:val="1"/>
+    <w:semiHidden/>
     <w:unhideWhenUsed/>
   </w:style>
   <w:style w:type="table" w:default="1" w:styleId="Tabelanormal">
@@ -2263,6 +2721,7 @@
   <w:style w:type="character" w:default="1" w:styleId="Tipodeletrapredefinidodopargrafo">
     <w:name w:val="Default Paragraph Font"/>
     <w:uiPriority w:val="1"/>
+    <w:semiHidden/>
     <w:unhideWhenUsed/>
   </w:style>
   <w:style w:type="table" w:default="1" w:styleId="Tabelanormal">

</xml_diff>